<commit_message>
Minor fixes in CSL translation and docx styles, compression of paper text, finish of translation of plots and tables, fix of a bug with paths table
</commit_message>
<xml_diff>
--- a/maksakov-readings-conf-2024/conference-paper-reference.docx
+++ b/maksakov-readings-conf-2024/conference-paper-reference.docx
@@ -699,7 +699,7 @@
       </w:footnotePr>
       <w:type w:val="nextPage"/>
       <w:pgSz w:w="12240" w:h="15840"/>
-      <w:pgMar w:left="1361" w:right="1361" w:gutter="0" w:header="0" w:top="1531" w:footer="0" w:bottom="1361"/>
+      <w:pgMar w:left="1531" w:right="1531" w:gutter="0" w:header="0" w:top="1531" w:footer="0" w:bottom="1928"/>
       <w:pgNumType w:fmt="decimal"/>
       <w:formProt w:val="false"/>
       <w:textDirection w:val="lrTb"/>
@@ -1151,13 +1151,13 @@
     <w:pPr>
       <w:keepNext w:val="true"/>
       <w:keepLines/>
-      <w:spacing w:before="0" w:after="283"/>
+      <w:spacing w:before="0" w:after="0"/>
       <w:ind w:left="0" w:right="0" w:hanging="0"/>
-      <w:jc w:val="center"/>
+      <w:jc w:val="left"/>
     </w:pPr>
     <w:rPr>
       <w:rFonts w:ascii="Times New Roman" w:hAnsi="Times New Roman" w:eastAsia="" w:cs="" w:cstheme="majorBidi" w:eastAsiaTheme="majorEastAsia"/>
-      <w:b/>
+      <w:b w:val="false"/>
       <w:bCs/>
       <w:caps/>
       <w:color w:val="000000" w:themeShade="b5"/>
@@ -1173,10 +1173,11 @@
     <w:pPr>
       <w:keepNext w:val="true"/>
       <w:keepLines/>
-      <w:spacing w:lineRule="auto" w:line="360" w:before="0" w:after="0"/>
+      <w:spacing w:lineRule="auto" w:line="240" w:before="0" w:after="283"/>
       <w:jc w:val="center"/>
     </w:pPr>
     <w:rPr>
+      <w:b/>
       <w:sz w:val="28"/>
       <w:szCs w:val="30"/>
     </w:rPr>

</xml_diff>